<commit_message>
Started project 3 3-18
</commit_message>
<xml_diff>
--- a/ISEC620_Cryptography/assignment_3/WEBB_ERIC_Assignment_3.docx
+++ b/ISEC620_Cryptography/assignment_3/WEBB_ERIC_Assignment_3.docx
@@ -151,7 +151,19 @@
           <w:sz w:val="22"/>
           <w:shd w:fill="auto" w:val="clear"/>
         </w:rPr>
-        <w:t xml:space="preserve">– December 6, 2020)</w:t>
+        <w:t xml:space="preserve">–</w:t>
+      </w:r>
+      <w:r>
+        <w:rPr>
+          <w:rFonts w:ascii="Calibri" w:hAnsi="Calibri" w:cs="Calibri" w:eastAsia="Calibri"/>
+          <w:b/>
+          <w:color w:val="auto"/>
+          <w:spacing w:val="0"/>
+          <w:position w:val="0"/>
+          <w:sz w:val="22"/>
+          <w:shd w:fill="auto" w:val="clear"/>
+        </w:rPr>
+        <w:t xml:space="preserve"> December 6, 2020)</w:t>
       </w:r>
     </w:p>
     <w:p>
@@ -681,7 +693,7 @@
       <w:pPr>
         <w:numPr>
           <w:ilvl w:val="0"/>
-          <w:numId w:val="13"/>
+          <w:numId w:val="12"/>
         </w:numPr>
         <w:spacing w:before="0" w:after="0" w:line="240"/>
         <w:ind w:right="0" w:left="720" w:hanging="360"/>
@@ -829,7 +841,7 @@
       <w:pPr>
         <w:numPr>
           <w:ilvl w:val="0"/>
-          <w:numId w:val="19"/>
+          <w:numId w:val="17"/>
         </w:numPr>
         <w:spacing w:before="0" w:after="0" w:line="240"/>
         <w:ind w:right="0" w:left="720" w:hanging="360"/>
@@ -858,6 +870,47 @@
     <w:p>
       <w:pPr>
         <w:spacing w:before="0" w:after="0" w:line="240"/>
+        <w:ind w:right="0" w:left="0" w:firstLine="0"/>
+        <w:jc w:val="left"/>
+        <w:rPr>
+          <w:rFonts w:ascii="Garamond" w:hAnsi="Garamond" w:cs="Garamond" w:eastAsia="Garamond"/>
+          <w:color w:val="auto"/>
+          <w:spacing w:val="0"/>
+          <w:position w:val="0"/>
+          <w:sz w:val="22"/>
+          <w:shd w:fill="FFFF00" w:val="clear"/>
+        </w:rPr>
+      </w:pPr>
+    </w:p>
+    <w:p>
+      <w:pPr>
+        <w:spacing w:before="0" w:after="0" w:line="240"/>
+        <w:ind w:right="0" w:left="0" w:firstLine="0"/>
+        <w:jc w:val="left"/>
+        <w:rPr>
+          <w:rFonts w:ascii="Garamond" w:hAnsi="Garamond" w:cs="Garamond" w:eastAsia="Garamond"/>
+          <w:color w:val="auto"/>
+          <w:spacing w:val="0"/>
+          <w:position w:val="0"/>
+          <w:sz w:val="22"/>
+          <w:shd w:fill="FFFF00" w:val="clear"/>
+        </w:rPr>
+      </w:pPr>
+      <w:r>
+        <w:rPr>
+          <w:rFonts w:ascii="Garamond" w:hAnsi="Garamond" w:cs="Garamond" w:eastAsia="Garamond"/>
+          <w:color w:val="auto"/>
+          <w:spacing w:val="0"/>
+          <w:position w:val="0"/>
+          <w:sz w:val="22"/>
+          <w:shd w:fill="auto" w:val="clear"/>
+        </w:rPr>
+        <w:t xml:space="preserve">- Public-key cryptography is related to key distribution in the first way by Public Key Encryption. The Public key is used used to encrypt the message and can only be decrypted with the Private key.This establishes confidentiality between two parties by creating an encrypted tunnel blocked from the outside world. The other relation is Digital Signatures. This is when a message is signed with the Private key and can be verified with the Public key. This establishes Integrity between to parties by proving that the sender is the true creator of the message.</w:t>
+      </w:r>
+    </w:p>
+    <w:p>
+      <w:pPr>
+        <w:spacing w:before="0" w:after="0" w:line="240"/>
         <w:ind w:right="0" w:left="720" w:firstLine="0"/>
         <w:jc w:val="left"/>
         <w:rPr>
@@ -869,9 +922,101 @@
           <w:shd w:fill="FFFF00" w:val="clear"/>
         </w:rPr>
       </w:pPr>
-      <w:r>
-        <w:object w:dxaOrig="20736" w:dyaOrig="5947">
-          <v:rect xmlns:o="urn:schemas-microsoft-com:office:office" xmlns:v="urn:schemas-microsoft-com:vml" id="rectole0000000000" style="width:1036.800000pt;height:297.350000pt" o:preferrelative="t" o:ole="">
+    </w:p>
+    <w:p>
+      <w:pPr>
+        <w:spacing w:before="0" w:after="0" w:line="240"/>
+        <w:ind w:right="0" w:left="360" w:hanging="360"/>
+        <w:jc w:val="left"/>
+        <w:rPr>
+          <w:rFonts w:ascii="Garamond" w:hAnsi="Garamond" w:cs="Garamond" w:eastAsia="Garamond"/>
+          <w:b/>
+          <w:color w:val="auto"/>
+          <w:spacing w:val="0"/>
+          <w:position w:val="0"/>
+          <w:sz w:val="22"/>
+          <w:shd w:fill="FFFF00" w:val="clear"/>
+        </w:rPr>
+      </w:pPr>
+    </w:p>
+    <w:p>
+      <w:pPr>
+        <w:spacing w:before="0" w:after="0" w:line="240"/>
+        <w:ind w:right="0" w:left="360" w:hanging="360"/>
+        <w:jc w:val="left"/>
+        <w:rPr>
+          <w:rFonts w:ascii="Garamond" w:hAnsi="Garamond" w:cs="Garamond" w:eastAsia="Garamond"/>
+          <w:b/>
+          <w:color w:val="auto"/>
+          <w:spacing w:val="0"/>
+          <w:position w:val="0"/>
+          <w:sz w:val="22"/>
+          <w:shd w:fill="FFFF00" w:val="clear"/>
+        </w:rPr>
+      </w:pPr>
+    </w:p>
+    <w:p>
+      <w:pPr>
+        <w:spacing w:before="0" w:after="0" w:line="240"/>
+        <w:ind w:right="0" w:left="360" w:hanging="360"/>
+        <w:jc w:val="left"/>
+        <w:rPr>
+          <w:rFonts w:ascii="Garamond" w:hAnsi="Garamond" w:cs="Garamond" w:eastAsia="Garamond"/>
+          <w:color w:val="auto"/>
+          <w:spacing w:val="0"/>
+          <w:position w:val="0"/>
+          <w:sz w:val="22"/>
+          <w:shd w:fill="FFFF00" w:val="clear"/>
+        </w:rPr>
+      </w:pPr>
+    </w:p>
+    <w:p>
+      <w:pPr>
+        <w:numPr>
+          <w:ilvl w:val="0"/>
+          <w:numId w:val="21"/>
+        </w:numPr>
+        <w:spacing w:before="0" w:after="0" w:line="240"/>
+        <w:ind w:right="0" w:left="720" w:hanging="360"/>
+        <w:jc w:val="left"/>
+        <w:rPr>
+          <w:rFonts w:ascii="Garamond" w:hAnsi="Garamond" w:cs="Garamond" w:eastAsia="Garamond"/>
+          <w:color w:val="auto"/>
+          <w:spacing w:val="0"/>
+          <w:position w:val="0"/>
+          <w:sz w:val="22"/>
+          <w:shd w:fill="FFFF00" w:val="clear"/>
+        </w:rPr>
+      </w:pPr>
+      <w:r>
+        <w:rPr>
+          <w:rFonts w:ascii="Garamond" w:hAnsi="Garamond" w:cs="Garamond" w:eastAsia="Garamond"/>
+          <w:color w:val="auto"/>
+          <w:spacing w:val="0"/>
+          <w:position w:val="0"/>
+          <w:sz w:val="22"/>
+          <w:shd w:fill="FFFF00" w:val="clear"/>
+        </w:rPr>
+        <w:t xml:space="preserve">List four general categories of schemes for the distribution of public keys. (5 points)</w:t>
+      </w:r>
+    </w:p>
+    <w:p>
+      <w:pPr>
+        <w:spacing w:before="0" w:after="0" w:line="240"/>
+        <w:ind w:right="0" w:left="720" w:firstLine="0"/>
+        <w:jc w:val="left"/>
+        <w:rPr>
+          <w:rFonts w:ascii="Garamond" w:hAnsi="Garamond" w:cs="Garamond" w:eastAsia="Garamond"/>
+          <w:color w:val="auto"/>
+          <w:spacing w:val="0"/>
+          <w:position w:val="0"/>
+          <w:sz w:val="22"/>
+          <w:shd w:fill="FFFF00" w:val="clear"/>
+        </w:rPr>
+      </w:pPr>
+      <w:r>
+        <w:object w:dxaOrig="20996" w:dyaOrig="9050">
+          <v:rect xmlns:o="urn:schemas-microsoft-com:office:office" xmlns:v="urn:schemas-microsoft-com:vml" id="rectole0000000000" style="width:1049.800000pt;height:452.500000pt" o:preferrelative="t" o:ole="">
             <o:lock v:ext="edit"/>
             <v:imagedata xmlns:r="http://schemas.openxmlformats.org/officeDocument/2006/relationships" r:id="docRId1" o:title=""/>
           </v:rect>
@@ -891,22 +1036,6 @@
           <w:spacing w:val="0"/>
           <w:position w:val="0"/>
           <w:sz w:val="22"/>
-          <w:shd w:fill="FFFF00" w:val="clear"/>
-        </w:rPr>
-      </w:pPr>
-    </w:p>
-    <w:p>
-      <w:pPr>
-        <w:spacing w:before="0" w:after="0" w:line="240"/>
-        <w:ind w:right="0" w:left="360" w:hanging="360"/>
-        <w:jc w:val="left"/>
-        <w:rPr>
-          <w:rFonts w:ascii="Garamond" w:hAnsi="Garamond" w:cs="Garamond" w:eastAsia="Garamond"/>
-          <w:b/>
-          <w:color w:val="auto"/>
-          <w:spacing w:val="0"/>
-          <w:position w:val="0"/>
-          <w:sz w:val="22"/>
           <w:shd w:fill="auto" w:val="clear"/>
         </w:rPr>
       </w:pPr>
@@ -922,7 +1051,7 @@
             <w:u w:val="single"/>
             <w:shd w:fill="auto" w:val="clear"/>
           </w:rPr>
-          <w:t xml:space="preserve">https://quizlet.com/37144672/is-672-chapter-04-flash-cards/</w:t>
+          <w:t xml:space="preserve">http://www.brainkart.com/article/Distribution-of-Public-Keys_8469/</w:t>
         </w:r>
       </w:hyperlink>
     </w:p>
@@ -946,121 +1075,22 @@
           <w:rPr>
             <w:rFonts w:ascii="Garamond" w:hAnsi="Garamond" w:cs="Garamond" w:eastAsia="Garamond"/>
             <w:b/>
-            <w:color w:val="0563C1"/>
-            <w:spacing w:val="0"/>
-            <w:position w:val="0"/>
-            <w:sz w:val="22"/>
-            <w:u w:val="single"/>
-            <w:shd w:fill="auto" w:val="clear"/>
-          </w:rPr>
-          <w:t xml:space="preserve">https://thisismyclassnotes.blogspot.com/2015/06/key-distribution-and-user-authentication.html#:~:text=List%20ways%20in%20which%20secret,there%20are%20the%20following%20options%3A</w:t>
-        </w:r>
-        <w:r>
-          <w:rPr>
-            <w:rFonts w:ascii="Garamond" w:hAnsi="Garamond" w:cs="Garamond" w:eastAsia="Garamond"/>
-            <w:b/>
-            <w:color w:val="0563C1"/>
-            <w:spacing w:val="0"/>
-            <w:position w:val="0"/>
-            <w:sz w:val="22"/>
-            <w:u w:val="single"/>
-            <w:shd w:fill="auto" w:val="clear"/>
-          </w:rPr>
-          <w:t xml:space="preserve"> HYPERLINK "https://thisismyclassnotes.blogspot.com/2015/06/key-distribution-and-user-authentication.html#:~:text=List%20ways%20in%20which%20secret,there%20are%20the%20following%20options%3A&amp;text=A%20key%20could%20be%20selected%20by%20A%20and%20physically%20delivered%20to%20B.&amp;text=A%20third%20party%20could%20select,it%20to%20A%20and%20B"</w:t>
-        </w:r>
-        <w:r>
-          <w:rPr>
-            <w:rFonts w:ascii="Garamond" w:hAnsi="Garamond" w:cs="Garamond" w:eastAsia="Garamond"/>
-            <w:b/>
-            <w:color w:val="0563C1"/>
-            <w:spacing w:val="0"/>
-            <w:position w:val="0"/>
-            <w:sz w:val="22"/>
-            <w:u w:val="single"/>
-            <w:shd w:fill="auto" w:val="clear"/>
-          </w:rPr>
-          <w:t xml:space="preserve">&amp;</w:t>
-        </w:r>
-        <w:r>
-          <w:rPr>
-            <w:rFonts w:ascii="Garamond" w:hAnsi="Garamond" w:cs="Garamond" w:eastAsia="Garamond"/>
-            <w:b/>
-            <w:color w:val="0563C1"/>
-            <w:spacing w:val="0"/>
-            <w:position w:val="0"/>
-            <w:sz w:val="22"/>
-            <w:u w:val="single"/>
-            <w:shd w:fill="auto" w:val="clear"/>
-          </w:rPr>
-          <w:t xml:space="preserve"> HYPERLINK "https://thisismyclassnotes.blogspot.com/2015/06/key-distribution-and-user-authentication.html#:~:text=List%20ways%20in%20which%20secret,there%20are%20the%20following%20options%3A&amp;text=A%20key%20could%20be%20selected%20by%20A%20and%20physically%20delivered%20to%20B.&amp;text=A%20third%20party%20could%20select,it%20to%20A%20and%20B"</w:t>
-        </w:r>
-        <w:r>
-          <w:rPr>
-            <w:rFonts w:ascii="Garamond" w:hAnsi="Garamond" w:cs="Garamond" w:eastAsia="Garamond"/>
-            <w:b/>
-            <w:color w:val="0563C1"/>
-            <w:spacing w:val="0"/>
-            <w:position w:val="0"/>
-            <w:sz w:val="22"/>
-            <w:u w:val="single"/>
-            <w:shd w:fill="auto" w:val="clear"/>
-          </w:rPr>
-          <w:t xml:space="preserve">text=A%20key%20could%20be%20selected%20by%20A%20and%20physically%20delivered%20to%20B.</w:t>
-        </w:r>
-        <w:r>
-          <w:rPr>
-            <w:rFonts w:ascii="Garamond" w:hAnsi="Garamond" w:cs="Garamond" w:eastAsia="Garamond"/>
-            <w:b/>
-            <w:color w:val="0563C1"/>
-            <w:spacing w:val="0"/>
-            <w:position w:val="0"/>
-            <w:sz w:val="22"/>
-            <w:u w:val="single"/>
-            <w:shd w:fill="auto" w:val="clear"/>
-          </w:rPr>
-          <w:t xml:space="preserve"> HYPERLINK "https://thisismyclassnotes.blogspot.com/2015/06/key-distribution-and-user-authentication.html#:~:text=List%20ways%20in%20which%20secret,there%20are%20the%20following%20options%3A&amp;text=A%20key%20could%20be%20selected%20by%20A%20and%20physically%20delivered%20to%20B.&amp;text=A%20third%20party%20could%20select,it%20to%20A%20and%20B"</w:t>
-        </w:r>
-        <w:r>
-          <w:rPr>
-            <w:rFonts w:ascii="Garamond" w:hAnsi="Garamond" w:cs="Garamond" w:eastAsia="Garamond"/>
-            <w:b/>
-            <w:color w:val="0563C1"/>
-            <w:spacing w:val="0"/>
-            <w:position w:val="0"/>
-            <w:sz w:val="22"/>
-            <w:u w:val="single"/>
-            <w:shd w:fill="auto" w:val="clear"/>
-          </w:rPr>
-          <w:t xml:space="preserve">&amp;</w:t>
-        </w:r>
-        <w:r>
-          <w:rPr>
-            <w:rFonts w:ascii="Garamond" w:hAnsi="Garamond" w:cs="Garamond" w:eastAsia="Garamond"/>
-            <w:b/>
-            <w:color w:val="0563C1"/>
-            <w:spacing w:val="0"/>
-            <w:position w:val="0"/>
-            <w:sz w:val="22"/>
-            <w:u w:val="single"/>
-            <w:shd w:fill="auto" w:val="clear"/>
-          </w:rPr>
-          <w:t xml:space="preserve"> HYPERLINK "https://thisismyclassnotes.blogspot.com/2015/06/key-distribution-and-user-authentication.html#:~:text=List%20ways%20in%20which%20secret,there%20are%20the%20following%20options%3A&amp;text=A%20key%20could%20be%20selected%20by%20A%20and%20physically%20delivered%20to%20B.&amp;text=A%20third%20party%20could%20select,it%20to%20A%20and%20B"</w:t>
-        </w:r>
-        <w:r>
-          <w:rPr>
-            <w:rFonts w:ascii="Garamond" w:hAnsi="Garamond" w:cs="Garamond" w:eastAsia="Garamond"/>
-            <w:b/>
-            <w:color w:val="0563C1"/>
-            <w:spacing w:val="0"/>
-            <w:position w:val="0"/>
-            <w:sz w:val="22"/>
-            <w:u w:val="single"/>
-            <w:shd w:fill="auto" w:val="clear"/>
-          </w:rPr>
-          <w:t xml:space="preserve">text=A%20third%20party%20could%20select,it%20to%20A%20and%20B</w:t>
+            <w:color w:val="0000FF"/>
+            <w:spacing w:val="0"/>
+            <w:position w:val="0"/>
+            <w:sz w:val="22"/>
+            <w:u w:val="single"/>
+            <w:shd w:fill="auto" w:val="clear"/>
+          </w:rPr>
+          <w:t xml:space="preserve">http://www.darshan.ac.in/Upload/DIET/Documents/CE/IS_Public%20Key%20Cryptography_06012015_043459AM.pdf</w:t>
         </w:r>
       </w:hyperlink>
-      <w:r>
+    </w:p>
+    <w:p>
+      <w:pPr>
+        <w:spacing w:before="0" w:after="0" w:line="240"/>
+        <w:ind w:right="0" w:left="360" w:hanging="360"/>
+        <w:jc w:val="left"/>
         <w:rPr>
           <w:rFonts w:ascii="Garamond" w:hAnsi="Garamond" w:cs="Garamond" w:eastAsia="Garamond"/>
           <w:b/>
@@ -1068,34 +1098,18 @@
           <w:spacing w:val="0"/>
           <w:position w:val="0"/>
           <w:sz w:val="22"/>
-          <w:shd w:fill="auto" w:val="clear"/>
-        </w:rPr>
-        <w:t xml:space="preserve">.</w:t>
-      </w:r>
-    </w:p>
-    <w:p>
-      <w:pPr>
-        <w:spacing w:before="0" w:after="0" w:line="240"/>
-        <w:ind w:right="0" w:left="360" w:hanging="360"/>
+          <w:shd w:fill="FFFF00" w:val="clear"/>
+        </w:rPr>
+      </w:pPr>
+    </w:p>
+    <w:p>
+      <w:pPr>
+        <w:spacing w:before="0" w:after="0" w:line="240"/>
+        <w:ind w:right="0" w:left="0" w:firstLine="0"/>
         <w:jc w:val="left"/>
         <w:rPr>
           <w:rFonts w:ascii="Garamond" w:hAnsi="Garamond" w:cs="Garamond" w:eastAsia="Garamond"/>
           <w:b/>
-          <w:color w:val="auto"/>
-          <w:spacing w:val="0"/>
-          <w:position w:val="0"/>
-          <w:sz w:val="22"/>
-          <w:shd w:fill="FFFF00" w:val="clear"/>
-        </w:rPr>
-      </w:pPr>
-    </w:p>
-    <w:p>
-      <w:pPr>
-        <w:spacing w:before="0" w:after="0" w:line="240"/>
-        <w:ind w:right="0" w:left="360" w:hanging="360"/>
-        <w:jc w:val="left"/>
-        <w:rPr>
-          <w:rFonts w:ascii="Garamond" w:hAnsi="Garamond" w:cs="Garamond" w:eastAsia="Garamond"/>
           <w:color w:val="auto"/>
           <w:spacing w:val="0"/>
           <w:position w:val="0"/>
@@ -1108,7 +1122,7 @@
       <w:pPr>
         <w:numPr>
           <w:ilvl w:val="0"/>
-          <w:numId w:val="22"/>
+          <w:numId w:val="25"/>
         </w:numPr>
         <w:spacing w:before="0" w:after="0" w:line="240"/>
         <w:ind w:right="0" w:left="720" w:hanging="360"/>
@@ -1131,26 +1145,30 @@
           <w:sz w:val="22"/>
           <w:shd w:fill="FFFF00" w:val="clear"/>
         </w:rPr>
-        <w:t xml:space="preserve">List four general categories of schemes for the distribution of public keys. (5 points)</w:t>
-      </w:r>
-    </w:p>
-    <w:p>
-      <w:pPr>
-        <w:spacing w:before="0" w:after="0" w:line="240"/>
-        <w:ind w:right="0" w:left="720" w:firstLine="0"/>
-        <w:jc w:val="left"/>
-        <w:rPr>
-          <w:rFonts w:ascii="Garamond" w:hAnsi="Garamond" w:cs="Garamond" w:eastAsia="Garamond"/>
-          <w:color w:val="auto"/>
-          <w:spacing w:val="0"/>
-          <w:position w:val="0"/>
-          <w:sz w:val="22"/>
-          <w:shd w:fill="FFFF00" w:val="clear"/>
-        </w:rPr>
-      </w:pPr>
-      <w:r>
-        <w:object w:dxaOrig="20736" w:dyaOrig="8939">
-          <v:rect xmlns:o="urn:schemas-microsoft-com:office:office" xmlns:v="urn:schemas-microsoft-com:vml" id="rectole0000000001" style="width:1036.800000pt;height:446.950000pt" o:preferrelative="t" o:ole="">
+        <w:t xml:space="preserve">What are the essential ingredients of a public-key directory? (10 points)</w:t>
+      </w:r>
+    </w:p>
+    <w:p>
+      <w:pPr>
+        <w:numPr>
+          <w:ilvl w:val="0"/>
+          <w:numId w:val="25"/>
+        </w:numPr>
+        <w:spacing w:before="0" w:after="0" w:line="240"/>
+        <w:ind w:right="0" w:left="720" w:hanging="360"/>
+        <w:jc w:val="left"/>
+        <w:rPr>
+          <w:rFonts w:ascii="Garamond" w:hAnsi="Garamond" w:cs="Garamond" w:eastAsia="Garamond"/>
+          <w:color w:val="auto"/>
+          <w:spacing w:val="0"/>
+          <w:position w:val="0"/>
+          <w:sz w:val="22"/>
+          <w:shd w:fill="FFFF00" w:val="clear"/>
+        </w:rPr>
+      </w:pPr>
+      <w:r>
+        <w:object w:dxaOrig="20996" w:dyaOrig="10974">
+          <v:rect xmlns:o="urn:schemas-microsoft-com:office:office" xmlns:v="urn:schemas-microsoft-com:vml" id="rectole0000000001" style="width:1049.800000pt;height:548.700000pt" o:preferrelative="t" o:ole="">
             <o:lock v:ext="edit"/>
             <v:imagedata xmlns:r="http://schemas.openxmlformats.org/officeDocument/2006/relationships" r:id="docRId5" o:title=""/>
           </v:rect>
@@ -1165,158 +1183,6 @@
         <w:jc w:val="left"/>
         <w:rPr>
           <w:rFonts w:ascii="Garamond" w:hAnsi="Garamond" w:cs="Garamond" w:eastAsia="Garamond"/>
-          <w:b/>
-          <w:color w:val="auto"/>
-          <w:spacing w:val="0"/>
-          <w:position w:val="0"/>
-          <w:sz w:val="22"/>
-          <w:shd w:fill="auto" w:val="clear"/>
-        </w:rPr>
-      </w:pPr>
-      <w:hyperlink xmlns:r="http://schemas.openxmlformats.org/officeDocument/2006/relationships" r:id="docRId6">
-        <w:r>
-          <w:rPr>
-            <w:rFonts w:ascii="Garamond" w:hAnsi="Garamond" w:cs="Garamond" w:eastAsia="Garamond"/>
-            <w:b/>
-            <w:color w:val="0000FF"/>
-            <w:spacing w:val="0"/>
-            <w:position w:val="0"/>
-            <w:sz w:val="22"/>
-            <w:u w:val="single"/>
-            <w:shd w:fill="auto" w:val="clear"/>
-          </w:rPr>
-          <w:t xml:space="preserve">http://www.brainkart.com/article/Distribution-of-Public-Keys_8469/</w:t>
-        </w:r>
-      </w:hyperlink>
-    </w:p>
-    <w:p>
-      <w:pPr>
-        <w:spacing w:before="0" w:after="0" w:line="240"/>
-        <w:ind w:right="0" w:left="360" w:hanging="360"/>
-        <w:jc w:val="left"/>
-        <w:rPr>
-          <w:rFonts w:ascii="Garamond" w:hAnsi="Garamond" w:cs="Garamond" w:eastAsia="Garamond"/>
-          <w:b/>
-          <w:color w:val="auto"/>
-          <w:spacing w:val="0"/>
-          <w:position w:val="0"/>
-          <w:sz w:val="22"/>
-          <w:shd w:fill="auto" w:val="clear"/>
-        </w:rPr>
-      </w:pPr>
-      <w:hyperlink xmlns:r="http://schemas.openxmlformats.org/officeDocument/2006/relationships" r:id="docRId7">
-        <w:r>
-          <w:rPr>
-            <w:rFonts w:ascii="Garamond" w:hAnsi="Garamond" w:cs="Garamond" w:eastAsia="Garamond"/>
-            <w:b/>
-            <w:color w:val="0000FF"/>
-            <w:spacing w:val="0"/>
-            <w:position w:val="0"/>
-            <w:sz w:val="22"/>
-            <w:u w:val="single"/>
-            <w:shd w:fill="auto" w:val="clear"/>
-          </w:rPr>
-          <w:t xml:space="preserve">http://www.darshan.ac.in/Upload/DIET/Documents/CE/IS_Public%20Key%20Cryptography_06012015_043459AM.pdf</w:t>
-        </w:r>
-      </w:hyperlink>
-    </w:p>
-    <w:p>
-      <w:pPr>
-        <w:spacing w:before="0" w:after="0" w:line="240"/>
-        <w:ind w:right="0" w:left="360" w:hanging="360"/>
-        <w:jc w:val="left"/>
-        <w:rPr>
-          <w:rFonts w:ascii="Garamond" w:hAnsi="Garamond" w:cs="Garamond" w:eastAsia="Garamond"/>
-          <w:b/>
-          <w:color w:val="auto"/>
-          <w:spacing w:val="0"/>
-          <w:position w:val="0"/>
-          <w:sz w:val="22"/>
-          <w:shd w:fill="FFFF00" w:val="clear"/>
-        </w:rPr>
-      </w:pPr>
-    </w:p>
-    <w:p>
-      <w:pPr>
-        <w:spacing w:before="0" w:after="0" w:line="240"/>
-        <w:ind w:right="0" w:left="0" w:firstLine="0"/>
-        <w:jc w:val="left"/>
-        <w:rPr>
-          <w:rFonts w:ascii="Garamond" w:hAnsi="Garamond" w:cs="Garamond" w:eastAsia="Garamond"/>
-          <w:b/>
-          <w:color w:val="auto"/>
-          <w:spacing w:val="0"/>
-          <w:position w:val="0"/>
-          <w:sz w:val="22"/>
-          <w:shd w:fill="FFFF00" w:val="clear"/>
-        </w:rPr>
-      </w:pPr>
-    </w:p>
-    <w:p>
-      <w:pPr>
-        <w:numPr>
-          <w:ilvl w:val="0"/>
-          <w:numId w:val="26"/>
-        </w:numPr>
-        <w:spacing w:before="0" w:after="0" w:line="240"/>
-        <w:ind w:right="0" w:left="720" w:hanging="360"/>
-        <w:jc w:val="left"/>
-        <w:rPr>
-          <w:rFonts w:ascii="Garamond" w:hAnsi="Garamond" w:cs="Garamond" w:eastAsia="Garamond"/>
-          <w:color w:val="auto"/>
-          <w:spacing w:val="0"/>
-          <w:position w:val="0"/>
-          <w:sz w:val="22"/>
-          <w:shd w:fill="FFFF00" w:val="clear"/>
-        </w:rPr>
-      </w:pPr>
-      <w:r>
-        <w:rPr>
-          <w:rFonts w:ascii="Garamond" w:hAnsi="Garamond" w:cs="Garamond" w:eastAsia="Garamond"/>
-          <w:color w:val="auto"/>
-          <w:spacing w:val="0"/>
-          <w:position w:val="0"/>
-          <w:sz w:val="22"/>
-          <w:shd w:fill="FFFF00" w:val="clear"/>
-        </w:rPr>
-        <w:t xml:space="preserve">What are the essential ingredients of a public-key directory? (10 points)</w:t>
-      </w:r>
-    </w:p>
-    <w:p>
-      <w:pPr>
-        <w:numPr>
-          <w:ilvl w:val="0"/>
-          <w:numId w:val="26"/>
-        </w:numPr>
-        <w:spacing w:before="0" w:after="0" w:line="240"/>
-        <w:ind w:right="0" w:left="720" w:hanging="360"/>
-        <w:jc w:val="left"/>
-        <w:rPr>
-          <w:rFonts w:ascii="Garamond" w:hAnsi="Garamond" w:cs="Garamond" w:eastAsia="Garamond"/>
-          <w:color w:val="auto"/>
-          <w:spacing w:val="0"/>
-          <w:position w:val="0"/>
-          <w:sz w:val="22"/>
-          <w:shd w:fill="FFFF00" w:val="clear"/>
-        </w:rPr>
-      </w:pPr>
-      <w:r>
-        <w:object w:dxaOrig="20736" w:dyaOrig="10840">
-          <v:rect xmlns:o="urn:schemas-microsoft-com:office:office" xmlns:v="urn:schemas-microsoft-com:vml" id="rectole0000000002" style="width:1036.800000pt;height:542.000000pt" o:preferrelative="t" o:ole="">
-            <o:lock v:ext="edit"/>
-            <v:imagedata xmlns:r="http://schemas.openxmlformats.org/officeDocument/2006/relationships" r:id="docRId9" o:title=""/>
-          </v:rect>
-          <o:OLEObject xmlns:r="http://schemas.openxmlformats.org/officeDocument/2006/relationships" xmlns:o="urn:schemas-microsoft-com:office:office" Type="Embed" ProgID="StaticMetafile" DrawAspect="Content" ObjectID="0000000002" ShapeID="rectole0000000002" r:id="docRId8"/>
-        </w:object>
-      </w:r>
-    </w:p>
-    <w:p>
-      <w:pPr>
-        <w:spacing w:before="0" w:after="0" w:line="240"/>
-        <w:ind w:right="0" w:left="360" w:hanging="360"/>
-        <w:jc w:val="left"/>
-        <w:rPr>
-          <w:rFonts w:ascii="Garamond" w:hAnsi="Garamond" w:cs="Garamond" w:eastAsia="Garamond"/>
           <w:color w:val="auto"/>
           <w:spacing w:val="0"/>
           <w:position w:val="0"/>
@@ -1398,8 +1264,265 @@
         </w:rPr>
       </w:pPr>
       <w:r>
-        <w:object w:dxaOrig="20736" w:dyaOrig="5639">
-          <v:rect xmlns:o="urn:schemas-microsoft-com:office:office" xmlns:v="urn:schemas-microsoft-com:vml" id="rectole0000000003" style="width:1036.800000pt;height:281.950000pt" o:preferrelative="t" o:ole="">
+        <w:object w:dxaOrig="20996" w:dyaOrig="5709">
+          <v:rect xmlns:o="urn:schemas-microsoft-com:office:office" xmlns:v="urn:schemas-microsoft-com:vml" id="rectole0000000002" style="width:1049.800000pt;height:285.450000pt" o:preferrelative="t" o:ole="">
+            <o:lock v:ext="edit"/>
+            <v:imagedata xmlns:r="http://schemas.openxmlformats.org/officeDocument/2006/relationships" r:id="docRId7" o:title=""/>
+          </v:rect>
+          <o:OLEObject xmlns:r="http://schemas.openxmlformats.org/officeDocument/2006/relationships" xmlns:o="urn:schemas-microsoft-com:office:office" Type="Embed" ProgID="StaticMetafile" DrawAspect="Content" ObjectID="0000000002" ShapeID="rectole0000000002" r:id="docRId6"/>
+        </w:object>
+      </w:r>
+    </w:p>
+    <w:p>
+      <w:pPr>
+        <w:spacing w:before="0" w:after="0" w:line="240"/>
+        <w:ind w:right="0" w:left="360" w:hanging="360"/>
+        <w:jc w:val="left"/>
+        <w:rPr>
+          <w:rFonts w:ascii="Garamond" w:hAnsi="Garamond" w:cs="Garamond" w:eastAsia="Garamond"/>
+          <w:color w:val="auto"/>
+          <w:spacing w:val="0"/>
+          <w:position w:val="0"/>
+          <w:sz w:val="22"/>
+          <w:shd w:fill="FFFF00" w:val="clear"/>
+        </w:rPr>
+      </w:pPr>
+      <w:r>
+        <w:rPr>
+          <w:rFonts w:ascii="Garamond" w:hAnsi="Garamond" w:cs="Garamond" w:eastAsia="Garamond"/>
+          <w:color w:val="auto"/>
+          <w:spacing w:val="0"/>
+          <w:position w:val="0"/>
+          <w:sz w:val="22"/>
+          <w:shd w:fill="FFFF00" w:val="clear"/>
+        </w:rPr>
+        <w:t xml:space="preserve">8. What is the purpose of the X.509 standard? (5 points)</w:t>
+      </w:r>
+    </w:p>
+    <w:p>
+      <w:pPr>
+        <w:spacing w:before="0" w:after="0" w:line="240"/>
+        <w:ind w:right="0" w:left="360" w:hanging="360"/>
+        <w:jc w:val="left"/>
+        <w:rPr>
+          <w:rFonts w:ascii="Garamond" w:hAnsi="Garamond" w:cs="Garamond" w:eastAsia="Garamond"/>
+          <w:color w:val="auto"/>
+          <w:spacing w:val="0"/>
+          <w:position w:val="0"/>
+          <w:sz w:val="22"/>
+          <w:shd w:fill="FFFF00" w:val="clear"/>
+        </w:rPr>
+      </w:pPr>
+      <w:r>
+        <w:rPr>
+          <w:rFonts w:ascii="Garamond" w:hAnsi="Garamond" w:cs="Garamond" w:eastAsia="Garamond"/>
+          <w:color w:val="auto"/>
+          <w:spacing w:val="0"/>
+          <w:position w:val="0"/>
+          <w:sz w:val="22"/>
+          <w:shd w:fill="FFFF00" w:val="clear"/>
+        </w:rPr>
+        <w:t xml:space="preserve">Formatting certificates.</w:t>
+      </w:r>
+    </w:p>
+    <w:p>
+      <w:pPr>
+        <w:spacing w:before="0" w:after="0" w:line="240"/>
+        <w:ind w:right="0" w:left="0" w:firstLine="0"/>
+        <w:jc w:val="left"/>
+        <w:rPr>
+          <w:rFonts w:ascii="Garamond" w:hAnsi="Garamond" w:cs="Garamond" w:eastAsia="Garamond"/>
+          <w:color w:val="auto"/>
+          <w:spacing w:val="0"/>
+          <w:position w:val="0"/>
+          <w:sz w:val="22"/>
+          <w:shd w:fill="FFFF00" w:val="clear"/>
+        </w:rPr>
+      </w:pPr>
+    </w:p>
+    <w:p>
+      <w:pPr>
+        <w:spacing w:before="0" w:after="0" w:line="240"/>
+        <w:ind w:right="0" w:left="360" w:hanging="360"/>
+        <w:jc w:val="left"/>
+        <w:rPr>
+          <w:rFonts w:ascii="Garamond" w:hAnsi="Garamond" w:cs="Garamond" w:eastAsia="Garamond"/>
+          <w:color w:val="auto"/>
+          <w:spacing w:val="0"/>
+          <w:position w:val="0"/>
+          <w:sz w:val="22"/>
+          <w:shd w:fill="FFFF00" w:val="clear"/>
+        </w:rPr>
+      </w:pPr>
+      <w:r>
+        <w:rPr>
+          <w:rFonts w:ascii="Garamond" w:hAnsi="Garamond" w:cs="Garamond" w:eastAsia="Garamond"/>
+          <w:color w:val="auto"/>
+          <w:spacing w:val="0"/>
+          <w:position w:val="0"/>
+          <w:sz w:val="22"/>
+          <w:shd w:fill="FFFF00" w:val="clear"/>
+        </w:rPr>
+        <w:t xml:space="preserve">9.</w:t>
+        <w:tab/>
+        <w:t xml:space="preserve">What is the chain of certificates? (5 points)</w:t>
+      </w:r>
+    </w:p>
+    <w:p>
+      <w:pPr>
+        <w:spacing w:before="0" w:after="0" w:line="240"/>
+        <w:ind w:right="0" w:left="360" w:hanging="360"/>
+        <w:jc w:val="left"/>
+        <w:rPr>
+          <w:rFonts w:ascii="Garamond" w:hAnsi="Garamond" w:cs="Garamond" w:eastAsia="Garamond"/>
+          <w:b/>
+          <w:color w:val="auto"/>
+          <w:spacing w:val="0"/>
+          <w:position w:val="0"/>
+          <w:sz w:val="22"/>
+          <w:shd w:fill="auto" w:val="clear"/>
+        </w:rPr>
+      </w:pPr>
+      <w:hyperlink xmlns:r="http://schemas.openxmlformats.org/officeDocument/2006/relationships" r:id="docRId8">
+        <w:r>
+          <w:rPr>
+            <w:rFonts w:ascii="Garamond" w:hAnsi="Garamond" w:cs="Garamond" w:eastAsia="Garamond"/>
+            <w:b/>
+            <w:color w:val="0000FF"/>
+            <w:spacing w:val="0"/>
+            <w:position w:val="0"/>
+            <w:sz w:val="22"/>
+            <w:u w:val="single"/>
+            <w:shd w:fill="auto" w:val="clear"/>
+          </w:rPr>
+          <w:t xml:space="preserve">https://www.venafi.com/blog/how-do-certificate-chains-work</w:t>
+        </w:r>
+      </w:hyperlink>
+    </w:p>
+    <w:p>
+      <w:pPr>
+        <w:spacing w:before="0" w:after="0" w:line="240"/>
+        <w:ind w:right="0" w:left="360" w:hanging="360"/>
+        <w:jc w:val="left"/>
+        <w:rPr>
+          <w:rFonts w:ascii="Garamond" w:hAnsi="Garamond" w:cs="Garamond" w:eastAsia="Garamond"/>
+          <w:b/>
+          <w:color w:val="auto"/>
+          <w:spacing w:val="0"/>
+          <w:position w:val="0"/>
+          <w:sz w:val="22"/>
+          <w:shd w:fill="auto" w:val="clear"/>
+        </w:rPr>
+      </w:pPr>
+    </w:p>
+    <w:p>
+      <w:pPr>
+        <w:spacing w:before="0" w:after="0" w:line="240"/>
+        <w:ind w:right="0" w:left="360" w:hanging="360"/>
+        <w:jc w:val="left"/>
+        <w:rPr>
+          <w:rFonts w:ascii="Garamond" w:hAnsi="Garamond" w:cs="Garamond" w:eastAsia="Garamond"/>
+          <w:b/>
+          <w:color w:val="auto"/>
+          <w:spacing w:val="0"/>
+          <w:position w:val="0"/>
+          <w:sz w:val="22"/>
+          <w:shd w:fill="auto" w:val="clear"/>
+        </w:rPr>
+      </w:pPr>
+      <w:hyperlink xmlns:r="http://schemas.openxmlformats.org/officeDocument/2006/relationships" r:id="docRId9">
+        <w:r>
+          <w:rPr>
+            <w:rFonts w:ascii="Garamond" w:hAnsi="Garamond" w:cs="Garamond" w:eastAsia="Garamond"/>
+            <w:b/>
+            <w:color w:val="0000FF"/>
+            <w:spacing w:val="0"/>
+            <w:position w:val="0"/>
+            <w:sz w:val="22"/>
+            <w:u w:val="single"/>
+            <w:shd w:fill="auto" w:val="clear"/>
+          </w:rPr>
+          <w:t xml:space="preserve">https://sites.google.com/site/ddmwsst/digital-certificates</w:t>
+        </w:r>
+      </w:hyperlink>
+    </w:p>
+    <w:p>
+      <w:pPr>
+        <w:spacing w:before="0" w:after="0" w:line="240"/>
+        <w:ind w:right="0" w:left="360" w:hanging="360"/>
+        <w:jc w:val="left"/>
+        <w:rPr>
+          <w:rFonts w:ascii="Garamond" w:hAnsi="Garamond" w:cs="Garamond" w:eastAsia="Garamond"/>
+          <w:b/>
+          <w:color w:val="auto"/>
+          <w:spacing w:val="0"/>
+          <w:position w:val="0"/>
+          <w:sz w:val="22"/>
+          <w:shd w:fill="FFFF00" w:val="clear"/>
+        </w:rPr>
+      </w:pPr>
+    </w:p>
+    <w:p>
+      <w:pPr>
+        <w:spacing w:before="0" w:after="0" w:line="240"/>
+        <w:ind w:right="0" w:left="360" w:hanging="360"/>
+        <w:jc w:val="left"/>
+        <w:rPr>
+          <w:rFonts w:ascii="Garamond" w:hAnsi="Garamond" w:cs="Garamond" w:eastAsia="Garamond"/>
+          <w:b/>
+          <w:color w:val="auto"/>
+          <w:spacing w:val="0"/>
+          <w:position w:val="0"/>
+          <w:sz w:val="22"/>
+          <w:shd w:fill="FFFF00" w:val="clear"/>
+        </w:rPr>
+      </w:pPr>
+    </w:p>
+    <w:p>
+      <w:pPr>
+        <w:spacing w:before="0" w:after="0" w:line="240"/>
+        <w:ind w:right="0" w:left="360" w:hanging="360"/>
+        <w:jc w:val="left"/>
+        <w:rPr>
+          <w:rFonts w:ascii="Garamond" w:hAnsi="Garamond" w:cs="Garamond" w:eastAsia="Garamond"/>
+          <w:color w:val="auto"/>
+          <w:spacing w:val="0"/>
+          <w:position w:val="0"/>
+          <w:sz w:val="22"/>
+          <w:shd w:fill="FFFF00" w:val="clear"/>
+        </w:rPr>
+      </w:pPr>
+      <w:r>
+        <w:rPr>
+          <w:rFonts w:ascii="Garamond" w:hAnsi="Garamond" w:cs="Garamond" w:eastAsia="Garamond"/>
+          <w:color w:val="auto"/>
+          <w:spacing w:val="0"/>
+          <w:position w:val="0"/>
+          <w:sz w:val="22"/>
+          <w:shd w:fill="FFFF00" w:val="clear"/>
+        </w:rPr>
+        <w:t xml:space="preserve">10.</w:t>
+        <w:tab/>
+        <w:t xml:space="preserve">How is an X.509 certificate revoked? (5 points)</w:t>
+      </w:r>
+    </w:p>
+    <w:p>
+      <w:pPr>
+        <w:spacing w:before="0" w:after="0" w:line="240"/>
+        <w:ind w:right="0" w:left="0" w:firstLine="0"/>
+        <w:jc w:val="left"/>
+        <w:rPr>
+          <w:rFonts w:ascii="Garamond" w:hAnsi="Garamond" w:cs="Garamond" w:eastAsia="Garamond"/>
+          <w:color w:val="auto"/>
+          <w:spacing w:val="0"/>
+          <w:position w:val="0"/>
+          <w:sz w:val="22"/>
+          <w:shd w:fill="FFFF00" w:val="clear"/>
+        </w:rPr>
+      </w:pPr>
+      <w:r>
+        <w:object w:dxaOrig="20996" w:dyaOrig="3239">
+          <v:rect xmlns:o="urn:schemas-microsoft-com:office:office" xmlns:v="urn:schemas-microsoft-com:vml" id="rectole0000000003" style="width:1049.800000pt;height:161.950000pt" o:preferrelative="t" o:ole="">
             <o:lock v:ext="edit"/>
             <v:imagedata xmlns:r="http://schemas.openxmlformats.org/officeDocument/2006/relationships" r:id="docRId11" o:title=""/>
           </v:rect>
@@ -1421,263 +1544,6 @@
           <w:shd w:fill="FFFF00" w:val="clear"/>
         </w:rPr>
       </w:pPr>
-      <w:r>
-        <w:rPr>
-          <w:rFonts w:ascii="Garamond" w:hAnsi="Garamond" w:cs="Garamond" w:eastAsia="Garamond"/>
-          <w:color w:val="auto"/>
-          <w:spacing w:val="0"/>
-          <w:position w:val="0"/>
-          <w:sz w:val="22"/>
-          <w:shd w:fill="FFFF00" w:val="clear"/>
-        </w:rPr>
-        <w:t xml:space="preserve">8. What is the purpose of the X.509 standard? (5 points)</w:t>
-      </w:r>
-    </w:p>
-    <w:p>
-      <w:pPr>
-        <w:spacing w:before="0" w:after="0" w:line="240"/>
-        <w:ind w:right="0" w:left="360" w:hanging="360"/>
-        <w:jc w:val="left"/>
-        <w:rPr>
-          <w:rFonts w:ascii="Garamond" w:hAnsi="Garamond" w:cs="Garamond" w:eastAsia="Garamond"/>
-          <w:color w:val="auto"/>
-          <w:spacing w:val="0"/>
-          <w:position w:val="0"/>
-          <w:sz w:val="22"/>
-          <w:shd w:fill="FFFF00" w:val="clear"/>
-        </w:rPr>
-      </w:pPr>
-      <w:r>
-        <w:rPr>
-          <w:rFonts w:ascii="Garamond" w:hAnsi="Garamond" w:cs="Garamond" w:eastAsia="Garamond"/>
-          <w:color w:val="auto"/>
-          <w:spacing w:val="0"/>
-          <w:position w:val="0"/>
-          <w:sz w:val="22"/>
-          <w:shd w:fill="FFFF00" w:val="clear"/>
-        </w:rPr>
-        <w:t xml:space="preserve">Formatting certificates.</w:t>
-      </w:r>
-    </w:p>
-    <w:p>
-      <w:pPr>
-        <w:spacing w:before="0" w:after="0" w:line="240"/>
-        <w:ind w:right="0" w:left="0" w:firstLine="0"/>
-        <w:jc w:val="left"/>
-        <w:rPr>
-          <w:rFonts w:ascii="Garamond" w:hAnsi="Garamond" w:cs="Garamond" w:eastAsia="Garamond"/>
-          <w:color w:val="auto"/>
-          <w:spacing w:val="0"/>
-          <w:position w:val="0"/>
-          <w:sz w:val="22"/>
-          <w:shd w:fill="FFFF00" w:val="clear"/>
-        </w:rPr>
-      </w:pPr>
-    </w:p>
-    <w:p>
-      <w:pPr>
-        <w:spacing w:before="0" w:after="0" w:line="240"/>
-        <w:ind w:right="0" w:left="360" w:hanging="360"/>
-        <w:jc w:val="left"/>
-        <w:rPr>
-          <w:rFonts w:ascii="Garamond" w:hAnsi="Garamond" w:cs="Garamond" w:eastAsia="Garamond"/>
-          <w:color w:val="auto"/>
-          <w:spacing w:val="0"/>
-          <w:position w:val="0"/>
-          <w:sz w:val="22"/>
-          <w:shd w:fill="FFFF00" w:val="clear"/>
-        </w:rPr>
-      </w:pPr>
-      <w:r>
-        <w:rPr>
-          <w:rFonts w:ascii="Garamond" w:hAnsi="Garamond" w:cs="Garamond" w:eastAsia="Garamond"/>
-          <w:color w:val="auto"/>
-          <w:spacing w:val="0"/>
-          <w:position w:val="0"/>
-          <w:sz w:val="22"/>
-          <w:shd w:fill="FFFF00" w:val="clear"/>
-        </w:rPr>
-        <w:t xml:space="preserve">9.</w:t>
-        <w:tab/>
-        <w:t xml:space="preserve">What is the chain of certificates? (5 points)</w:t>
-      </w:r>
-    </w:p>
-    <w:p>
-      <w:pPr>
-        <w:spacing w:before="0" w:after="0" w:line="240"/>
-        <w:ind w:right="0" w:left="360" w:hanging="360"/>
-        <w:jc w:val="left"/>
-        <w:rPr>
-          <w:rFonts w:ascii="Garamond" w:hAnsi="Garamond" w:cs="Garamond" w:eastAsia="Garamond"/>
-          <w:b/>
-          <w:color w:val="auto"/>
-          <w:spacing w:val="0"/>
-          <w:position w:val="0"/>
-          <w:sz w:val="22"/>
-          <w:shd w:fill="auto" w:val="clear"/>
-        </w:rPr>
-      </w:pPr>
-      <w:hyperlink xmlns:r="http://schemas.openxmlformats.org/officeDocument/2006/relationships" r:id="docRId12">
-        <w:r>
-          <w:rPr>
-            <w:rFonts w:ascii="Garamond" w:hAnsi="Garamond" w:cs="Garamond" w:eastAsia="Garamond"/>
-            <w:b/>
-            <w:color w:val="0000FF"/>
-            <w:spacing w:val="0"/>
-            <w:position w:val="0"/>
-            <w:sz w:val="22"/>
-            <w:u w:val="single"/>
-            <w:shd w:fill="auto" w:val="clear"/>
-          </w:rPr>
-          <w:t xml:space="preserve">https://www.venafi.com/blog/how-do-certificate-chains-work</w:t>
-        </w:r>
-      </w:hyperlink>
-    </w:p>
-    <w:p>
-      <w:pPr>
-        <w:spacing w:before="0" w:after="0" w:line="240"/>
-        <w:ind w:right="0" w:left="360" w:hanging="360"/>
-        <w:jc w:val="left"/>
-        <w:rPr>
-          <w:rFonts w:ascii="Garamond" w:hAnsi="Garamond" w:cs="Garamond" w:eastAsia="Garamond"/>
-          <w:b/>
-          <w:color w:val="auto"/>
-          <w:spacing w:val="0"/>
-          <w:position w:val="0"/>
-          <w:sz w:val="22"/>
-          <w:shd w:fill="auto" w:val="clear"/>
-        </w:rPr>
-      </w:pPr>
-    </w:p>
-    <w:p>
-      <w:pPr>
-        <w:spacing w:before="0" w:after="0" w:line="240"/>
-        <w:ind w:right="0" w:left="360" w:hanging="360"/>
-        <w:jc w:val="left"/>
-        <w:rPr>
-          <w:rFonts w:ascii="Garamond" w:hAnsi="Garamond" w:cs="Garamond" w:eastAsia="Garamond"/>
-          <w:b/>
-          <w:color w:val="auto"/>
-          <w:spacing w:val="0"/>
-          <w:position w:val="0"/>
-          <w:sz w:val="22"/>
-          <w:shd w:fill="auto" w:val="clear"/>
-        </w:rPr>
-      </w:pPr>
-      <w:hyperlink xmlns:r="http://schemas.openxmlformats.org/officeDocument/2006/relationships" r:id="docRId13">
-        <w:r>
-          <w:rPr>
-            <w:rFonts w:ascii="Garamond" w:hAnsi="Garamond" w:cs="Garamond" w:eastAsia="Garamond"/>
-            <w:b/>
-            <w:color w:val="0000FF"/>
-            <w:spacing w:val="0"/>
-            <w:position w:val="0"/>
-            <w:sz w:val="22"/>
-            <w:u w:val="single"/>
-            <w:shd w:fill="auto" w:val="clear"/>
-          </w:rPr>
-          <w:t xml:space="preserve">https://sites.google.com/site/ddmwsst/digital-certificates</w:t>
-        </w:r>
-      </w:hyperlink>
-    </w:p>
-    <w:p>
-      <w:pPr>
-        <w:spacing w:before="0" w:after="0" w:line="240"/>
-        <w:ind w:right="0" w:left="360" w:hanging="360"/>
-        <w:jc w:val="left"/>
-        <w:rPr>
-          <w:rFonts w:ascii="Garamond" w:hAnsi="Garamond" w:cs="Garamond" w:eastAsia="Garamond"/>
-          <w:b/>
-          <w:color w:val="auto"/>
-          <w:spacing w:val="0"/>
-          <w:position w:val="0"/>
-          <w:sz w:val="22"/>
-          <w:shd w:fill="FFFF00" w:val="clear"/>
-        </w:rPr>
-      </w:pPr>
-    </w:p>
-    <w:p>
-      <w:pPr>
-        <w:spacing w:before="0" w:after="0" w:line="240"/>
-        <w:ind w:right="0" w:left="360" w:hanging="360"/>
-        <w:jc w:val="left"/>
-        <w:rPr>
-          <w:rFonts w:ascii="Garamond" w:hAnsi="Garamond" w:cs="Garamond" w:eastAsia="Garamond"/>
-          <w:b/>
-          <w:color w:val="auto"/>
-          <w:spacing w:val="0"/>
-          <w:position w:val="0"/>
-          <w:sz w:val="22"/>
-          <w:shd w:fill="FFFF00" w:val="clear"/>
-        </w:rPr>
-      </w:pPr>
-    </w:p>
-    <w:p>
-      <w:pPr>
-        <w:spacing w:before="0" w:after="0" w:line="240"/>
-        <w:ind w:right="0" w:left="360" w:hanging="360"/>
-        <w:jc w:val="left"/>
-        <w:rPr>
-          <w:rFonts w:ascii="Garamond" w:hAnsi="Garamond" w:cs="Garamond" w:eastAsia="Garamond"/>
-          <w:color w:val="auto"/>
-          <w:spacing w:val="0"/>
-          <w:position w:val="0"/>
-          <w:sz w:val="22"/>
-          <w:shd w:fill="FFFF00" w:val="clear"/>
-        </w:rPr>
-      </w:pPr>
-      <w:r>
-        <w:rPr>
-          <w:rFonts w:ascii="Garamond" w:hAnsi="Garamond" w:cs="Garamond" w:eastAsia="Garamond"/>
-          <w:color w:val="auto"/>
-          <w:spacing w:val="0"/>
-          <w:position w:val="0"/>
-          <w:sz w:val="22"/>
-          <w:shd w:fill="FFFF00" w:val="clear"/>
-        </w:rPr>
-        <w:t xml:space="preserve">10.</w:t>
-        <w:tab/>
-        <w:t xml:space="preserve">How is an X.509 certificate revoked? (5 points)</w:t>
-      </w:r>
-    </w:p>
-    <w:p>
-      <w:pPr>
-        <w:spacing w:before="0" w:after="0" w:line="240"/>
-        <w:ind w:right="0" w:left="0" w:firstLine="0"/>
-        <w:jc w:val="left"/>
-        <w:rPr>
-          <w:rFonts w:ascii="Garamond" w:hAnsi="Garamond" w:cs="Garamond" w:eastAsia="Garamond"/>
-          <w:color w:val="auto"/>
-          <w:spacing w:val="0"/>
-          <w:position w:val="0"/>
-          <w:sz w:val="22"/>
-          <w:shd w:fill="FFFF00" w:val="clear"/>
-        </w:rPr>
-      </w:pPr>
-      <w:r>
-        <w:object w:dxaOrig="20736" w:dyaOrig="3206">
-          <v:rect xmlns:o="urn:schemas-microsoft-com:office:office" xmlns:v="urn:schemas-microsoft-com:vml" id="rectole0000000004" style="width:1036.800000pt;height:160.300000pt" o:preferrelative="t" o:ole="">
-            <o:lock v:ext="edit"/>
-            <v:imagedata xmlns:r="http://schemas.openxmlformats.org/officeDocument/2006/relationships" r:id="docRId15" o:title=""/>
-          </v:rect>
-          <o:OLEObject xmlns:r="http://schemas.openxmlformats.org/officeDocument/2006/relationships" xmlns:o="urn:schemas-microsoft-com:office:office" Type="Embed" ProgID="StaticMetafile" DrawAspect="Content" ObjectID="0000000004" ShapeID="rectole0000000004" r:id="docRId14"/>
-        </w:object>
-      </w:r>
-    </w:p>
-    <w:p>
-      <w:pPr>
-        <w:spacing w:before="0" w:after="0" w:line="240"/>
-        <w:ind w:right="0" w:left="360" w:hanging="360"/>
-        <w:jc w:val="left"/>
-        <w:rPr>
-          <w:rFonts w:ascii="Garamond" w:hAnsi="Garamond" w:cs="Garamond" w:eastAsia="Garamond"/>
-          <w:color w:val="auto"/>
-          <w:spacing w:val="0"/>
-          <w:position w:val="0"/>
-          <w:sz w:val="22"/>
-          <w:shd w:fill="FFFF00" w:val="clear"/>
-        </w:rPr>
-      </w:pPr>
     </w:p>
     <w:p>
       <w:pPr>
@@ -1736,7 +1602,7 @@
           <w:shd w:fill="auto" w:val="clear"/>
         </w:rPr>
       </w:pPr>
-      <w:hyperlink xmlns:r="http://schemas.openxmlformats.org/officeDocument/2006/relationships" r:id="docRId16">
+      <w:hyperlink xmlns:r="http://schemas.openxmlformats.org/officeDocument/2006/relationships" r:id="docRId12">
         <w:r>
           <w:rPr>
             <w:rFonts w:ascii="Garamond" w:hAnsi="Garamond" w:cs="Garamond" w:eastAsia="Garamond"/>
@@ -1780,7 +1646,7 @@
           <w:shd w:fill="auto" w:val="clear"/>
         </w:rPr>
       </w:pPr>
-      <w:hyperlink xmlns:r="http://schemas.openxmlformats.org/officeDocument/2006/relationships" r:id="docRId17">
+      <w:hyperlink xmlns:r="http://schemas.openxmlformats.org/officeDocument/2006/relationships" r:id="docRId13">
         <w:r>
           <w:rPr>
             <w:rFonts w:ascii="Garamond" w:hAnsi="Garamond" w:cs="Garamond" w:eastAsia="Garamond"/>
@@ -1809,7 +1675,7 @@
           <w:shd w:fill="auto" w:val="clear"/>
         </w:rPr>
       </w:pPr>
-      <w:hyperlink xmlns:r="http://schemas.openxmlformats.org/officeDocument/2006/relationships" r:id="docRId18">
+      <w:hyperlink xmlns:r="http://schemas.openxmlformats.org/officeDocument/2006/relationships" r:id="docRId14">
         <w:r>
           <w:rPr>
             <w:rFonts w:ascii="Garamond" w:hAnsi="Garamond" w:cs="Garamond" w:eastAsia="Garamond"/>
@@ -1911,7 +1777,7 @@
           <w:shd w:fill="auto" w:val="clear"/>
         </w:rPr>
       </w:pPr>
-      <w:hyperlink xmlns:r="http://schemas.openxmlformats.org/officeDocument/2006/relationships" r:id="docRId19">
+      <w:hyperlink xmlns:r="http://schemas.openxmlformats.org/officeDocument/2006/relationships" r:id="docRId15">
         <w:r>
           <w:rPr>
             <w:rFonts w:ascii="Garamond" w:hAnsi="Garamond" w:cs="Garamond" w:eastAsia="Garamond"/>
@@ -2036,7 +1902,7 @@
           <w:shd w:fill="auto" w:val="clear"/>
         </w:rPr>
       </w:pPr>
-      <w:hyperlink xmlns:r="http://schemas.openxmlformats.org/officeDocument/2006/relationships" r:id="docRId20">
+      <w:hyperlink xmlns:r="http://schemas.openxmlformats.org/officeDocument/2006/relationships" r:id="docRId16">
         <w:r>
           <w:rPr>
             <w:rFonts w:ascii="Garamond" w:hAnsi="Garamond" w:cs="Garamond" w:eastAsia="Garamond"/>
@@ -2080,7 +1946,7 @@
           <w:shd w:fill="auto" w:val="clear"/>
         </w:rPr>
       </w:pPr>
-      <w:hyperlink xmlns:r="http://schemas.openxmlformats.org/officeDocument/2006/relationships" r:id="docRId21">
+      <w:hyperlink xmlns:r="http://schemas.openxmlformats.org/officeDocument/2006/relationships" r:id="docRId17">
         <w:r>
           <w:rPr>
             <w:rFonts w:ascii="Garamond" w:hAnsi="Garamond" w:cs="Garamond" w:eastAsia="Garamond"/>
@@ -2182,7 +2048,7 @@
           <w:shd w:fill="auto" w:val="clear"/>
         </w:rPr>
       </w:pPr>
-      <w:hyperlink xmlns:r="http://schemas.openxmlformats.org/officeDocument/2006/relationships" r:id="docRId22">
+      <w:hyperlink xmlns:r="http://schemas.openxmlformats.org/officeDocument/2006/relationships" r:id="docRId18">
         <w:r>
           <w:rPr>
             <w:rFonts w:ascii="Garamond" w:hAnsi="Garamond" w:cs="Garamond" w:eastAsia="Garamond"/>
@@ -2226,7 +2092,7 @@
           <w:shd w:fill="auto" w:val="clear"/>
         </w:rPr>
       </w:pPr>
-      <w:hyperlink xmlns:r="http://schemas.openxmlformats.org/officeDocument/2006/relationships" r:id="docRId23">
+      <w:hyperlink xmlns:r="http://schemas.openxmlformats.org/officeDocument/2006/relationships" r:id="docRId19">
         <w:r>
           <w:rPr>
             <w:rFonts w:ascii="Garamond" w:hAnsi="Garamond" w:cs="Garamond" w:eastAsia="Garamond"/>
@@ -2298,7 +2164,7 @@
           <w:shd w:fill="auto" w:val="clear"/>
         </w:rPr>
       </w:pPr>
-      <w:hyperlink xmlns:r="http://schemas.openxmlformats.org/officeDocument/2006/relationships" r:id="docRId24">
+      <w:hyperlink xmlns:r="http://schemas.openxmlformats.org/officeDocument/2006/relationships" r:id="docRId20">
         <w:r>
           <w:rPr>
             <w:rFonts w:ascii="Garamond" w:hAnsi="Garamond" w:cs="Garamond" w:eastAsia="Garamond"/>
@@ -2327,7 +2193,7 @@
           <w:shd w:fill="auto" w:val="clear"/>
         </w:rPr>
       </w:pPr>
-      <w:hyperlink xmlns:r="http://schemas.openxmlformats.org/officeDocument/2006/relationships" r:id="docRId25">
+      <w:hyperlink xmlns:r="http://schemas.openxmlformats.org/officeDocument/2006/relationships" r:id="docRId21">
         <w:r>
           <w:rPr>
             <w:rFonts w:ascii="Garamond" w:hAnsi="Garamond" w:cs="Garamond" w:eastAsia="Garamond"/>
@@ -2429,7 +2295,7 @@
           <w:shd w:fill="auto" w:val="clear"/>
         </w:rPr>
       </w:pPr>
-      <w:hyperlink xmlns:r="http://schemas.openxmlformats.org/officeDocument/2006/relationships" r:id="docRId26">
+      <w:hyperlink xmlns:r="http://schemas.openxmlformats.org/officeDocument/2006/relationships" r:id="docRId22">
         <w:r>
           <w:rPr>
             <w:rFonts w:ascii="Garamond" w:hAnsi="Garamond" w:cs="Garamond" w:eastAsia="Garamond"/>
@@ -2473,7 +2339,7 @@
           <w:shd w:fill="auto" w:val="clear"/>
         </w:rPr>
       </w:pPr>
-      <w:hyperlink xmlns:r="http://schemas.openxmlformats.org/officeDocument/2006/relationships" r:id="docRId27">
+      <w:hyperlink xmlns:r="http://schemas.openxmlformats.org/officeDocument/2006/relationships" r:id="docRId23">
         <w:r>
           <w:rPr>
             <w:rFonts w:ascii="Garamond" w:hAnsi="Garamond" w:cs="Garamond" w:eastAsia="Garamond"/>
@@ -2545,7 +2411,7 @@
           <w:shd w:fill="auto" w:val="clear"/>
         </w:rPr>
       </w:pPr>
-      <w:hyperlink xmlns:r="http://schemas.openxmlformats.org/officeDocument/2006/relationships" r:id="docRId28">
+      <w:hyperlink xmlns:r="http://schemas.openxmlformats.org/officeDocument/2006/relationships" r:id="docRId24">
         <w:r>
           <w:rPr>
             <w:rFonts w:ascii="Garamond" w:hAnsi="Garamond" w:cs="Garamond" w:eastAsia="Garamond"/>
@@ -2580,6 +2446,30 @@
             <w:u w:val="single"/>
             <w:shd w:fill="auto" w:val="clear"/>
           </w:rPr>
+          <w:t xml:space="preserve"> HYPERLINK "https://comodosslstore.com/blog/public-key-and-private-key-pair-how-it-works.html#:~:text=Public%20Key%20and%20Private%20Key%20pair%20is%20the%20core%20component,carrying%20out%20encryption%20and%20decryption.</w:t>
+        </w:r>
+        <w:r>
+          <w:rPr>
+            <w:rFonts w:ascii="Garamond" w:hAnsi="Garamond" w:cs="Garamond" w:eastAsia="Garamond"/>
+            <w:color w:val="0563C1"/>
+            <w:spacing w:val="0"/>
+            <w:position w:val="0"/>
+            <w:sz w:val="22"/>
+            <w:u w:val="single"/>
+            <w:shd w:fill="auto" w:val="clear"/>
+          </w:rPr>
+          <w:t xml:space="preserve"> HYPERLINK "https://comodosslstore.com/blog/public-key-and-private-key-pair-how-it-works.html#:~:text=Public%20Key%20and%20Private%20Key%20pair%20is%20the%20core%20component,carrying%20out%20encryption%20and%20decryption.&amp;text=This%20key%20pair%20is%20used,Bitcoin%20and%20other%20such%20cryptocurrencies"</w:t>
+        </w:r>
+        <w:r>
+          <w:rPr>
+            <w:rFonts w:ascii="Garamond" w:hAnsi="Garamond" w:cs="Garamond" w:eastAsia="Garamond"/>
+            <w:color w:val="0563C1"/>
+            <w:spacing w:val="0"/>
+            <w:position w:val="0"/>
+            <w:sz w:val="22"/>
+            <w:u w:val="single"/>
+            <w:shd w:fill="auto" w:val="clear"/>
+          </w:rPr>
           <w:t xml:space="preserve">&amp;</w:t>
         </w:r>
         <w:r>
@@ -2604,6 +2494,126 @@
             <w:u w:val="single"/>
             <w:shd w:fill="auto" w:val="clear"/>
           </w:rPr>
+          <w:t xml:space="preserve">text=This%20key%20pair%20is%20used,Bitcoin%20and%20other%20such%20cryptocurrencies"</w:t>
+        </w:r>
+        <w:r>
+          <w:rPr>
+            <w:rFonts w:ascii="Garamond" w:hAnsi="Garamond" w:cs="Garamond" w:eastAsia="Garamond"/>
+            <w:color w:val="0563C1"/>
+            <w:spacing w:val="0"/>
+            <w:position w:val="0"/>
+            <w:sz w:val="22"/>
+            <w:u w:val="single"/>
+            <w:shd w:fill="auto" w:val="clear"/>
+          </w:rPr>
+          <w:t xml:space="preserve"> HYPERLINK "https://comodosslstore.com/blog/public-key-and-private-key-pair-how-it-works.html#:~:text=Public%20Key%20and%20Private%20Key%20pair%20is%20the%20core%20component,carrying%20out%20encryption%20and%20decryption.&amp;text=This%20key%20pair%20is%20used,Bitcoin%20and%20other%20such%20cryptocurrencies"</w:t>
+        </w:r>
+        <w:r>
+          <w:rPr>
+            <w:rFonts w:ascii="Garamond" w:hAnsi="Garamond" w:cs="Garamond" w:eastAsia="Garamond"/>
+            <w:color w:val="0563C1"/>
+            <w:spacing w:val="0"/>
+            <w:position w:val="0"/>
+            <w:sz w:val="22"/>
+            <w:u w:val="single"/>
+            <w:shd w:fill="auto" w:val="clear"/>
+          </w:rPr>
+          <w:t xml:space="preserve">&amp;</w:t>
+        </w:r>
+        <w:r>
+          <w:rPr>
+            <w:rFonts w:ascii="Garamond" w:hAnsi="Garamond" w:cs="Garamond" w:eastAsia="Garamond"/>
+            <w:color w:val="0563C1"/>
+            <w:spacing w:val="0"/>
+            <w:position w:val="0"/>
+            <w:sz w:val="22"/>
+            <w:u w:val="single"/>
+            <w:shd w:fill="auto" w:val="clear"/>
+          </w:rPr>
+          <w:t xml:space="preserve"> HYPERLINK "https://comodosslstore.com/blog/public-key-and-private-key-pair-how-it-works.html#:~:text=Public%20Key%20and%20Private%20Key%20pair%20is%20the%20core%20component,carrying%20out%20encryption%20and%20decryption.&amp;text=This%20key%20pair%20is%20used,Bitcoin%20and%20other%20such%20cryptocurrencies"</w:t>
+        </w:r>
+        <w:r>
+          <w:rPr>
+            <w:rFonts w:ascii="Garamond" w:hAnsi="Garamond" w:cs="Garamond" w:eastAsia="Garamond"/>
+            <w:color w:val="0563C1"/>
+            <w:spacing w:val="0"/>
+            <w:position w:val="0"/>
+            <w:sz w:val="22"/>
+            <w:u w:val="single"/>
+            <w:shd w:fill="auto" w:val="clear"/>
+          </w:rPr>
+          <w:t xml:space="preserve"> HYPERLINK "https://comodosslstore.com/blog/public-key-and-private-key-pair-how-it-works.html#:~:text=Public%20Key%20and%20Private%20Key%20pair%20is%20the%20core%20component,carrying%20out%20encryption%20and%20decryption.</w:t>
+        </w:r>
+        <w:r>
+          <w:rPr>
+            <w:rFonts w:ascii="Garamond" w:hAnsi="Garamond" w:cs="Garamond" w:eastAsia="Garamond"/>
+            <w:color w:val="0563C1"/>
+            <w:spacing w:val="0"/>
+            <w:position w:val="0"/>
+            <w:sz w:val="22"/>
+            <w:u w:val="single"/>
+            <w:shd w:fill="auto" w:val="clear"/>
+          </w:rPr>
+          <w:t xml:space="preserve"> HYPERLINK "https://comodosslstore.com/blog/public-key-and-private-key-pair-how-it-works.html#:~:text=Public%20Key%20and%20Private%20Key%20pair%20is%20the%20core%20component,carrying%20out%20encryption%20and%20decryption.&amp;text=This%20key%20pair%20is%20used,Bitcoin%20and%20other%20such%20cryptocurrencies"</w:t>
+        </w:r>
+        <w:r>
+          <w:rPr>
+            <w:rFonts w:ascii="Garamond" w:hAnsi="Garamond" w:cs="Garamond" w:eastAsia="Garamond"/>
+            <w:color w:val="0563C1"/>
+            <w:spacing w:val="0"/>
+            <w:position w:val="0"/>
+            <w:sz w:val="22"/>
+            <w:u w:val="single"/>
+            <w:shd w:fill="auto" w:val="clear"/>
+          </w:rPr>
+          <w:t xml:space="preserve">&amp;</w:t>
+        </w:r>
+        <w:r>
+          <w:rPr>
+            <w:rFonts w:ascii="Garamond" w:hAnsi="Garamond" w:cs="Garamond" w:eastAsia="Garamond"/>
+            <w:color w:val="0563C1"/>
+            <w:spacing w:val="0"/>
+            <w:position w:val="0"/>
+            <w:sz w:val="22"/>
+            <w:u w:val="single"/>
+            <w:shd w:fill="auto" w:val="clear"/>
+          </w:rPr>
+          <w:t xml:space="preserve"> HYPERLINK "https://comodosslstore.com/blog/public-key-and-private-key-pair-how-it-works.html#:~:text=Public%20Key%20and%20Private%20Key%20pair%20is%20the%20core%20component,carrying%20out%20encryption%20and%20decryption.&amp;text=This%20key%20pair%20is%20used,Bitcoin%20and%20other%20such%20cryptocurrencies"</w:t>
+        </w:r>
+        <w:r>
+          <w:rPr>
+            <w:rFonts w:ascii="Garamond" w:hAnsi="Garamond" w:cs="Garamond" w:eastAsia="Garamond"/>
+            <w:color w:val="0563C1"/>
+            <w:spacing w:val="0"/>
+            <w:position w:val="0"/>
+            <w:sz w:val="22"/>
+            <w:u w:val="single"/>
+            <w:shd w:fill="auto" w:val="clear"/>
+          </w:rPr>
+          <w:t xml:space="preserve">text=This%20key%20pair%20is%20used,Bitcoin%20and%20other%20such%20cryptocurrencies"</w:t>
+        </w:r>
+        <w:r>
+          <w:rPr>
+            <w:rFonts w:ascii="Garamond" w:hAnsi="Garamond" w:cs="Garamond" w:eastAsia="Garamond"/>
+            <w:color w:val="0563C1"/>
+            <w:spacing w:val="0"/>
+            <w:position w:val="0"/>
+            <w:sz w:val="22"/>
+            <w:u w:val="single"/>
+            <w:shd w:fill="auto" w:val="clear"/>
+          </w:rPr>
+          <w:t xml:space="preserve"> HYPERLINK "https://comodosslstore.com/blog/public-key-and-private-key-pair-how-it-works.html#:~:text=Public%20Key%20and%20Private%20Key%20pair%20is%20the%20core%20component,carrying%20out%20encryption%20and%20decryption.&amp;text=This%20key%20pair%20is%20used,Bitcoin%20and%20other%20such%20cryptocurrencies"</w:t>
+        </w:r>
+        <w:r>
+          <w:rPr>
+            <w:rFonts w:ascii="Garamond" w:hAnsi="Garamond" w:cs="Garamond" w:eastAsia="Garamond"/>
+            <w:color w:val="0563C1"/>
+            <w:spacing w:val="0"/>
+            <w:position w:val="0"/>
+            <w:sz w:val="22"/>
+            <w:u w:val="single"/>
+            <w:shd w:fill="auto" w:val="clear"/>
+          </w:rPr>
           <w:t xml:space="preserve">text=This%20key%20pair%20is%20used,Bitcoin%20and%20other%20such%20cryptocurrencies</w:t>
         </w:r>
       </w:hyperlink>
@@ -2648,7 +2658,7 @@
           <w:shd w:fill="auto" w:val="clear"/>
         </w:rPr>
       </w:pPr>
-      <w:hyperlink xmlns:r="http://schemas.openxmlformats.org/officeDocument/2006/relationships" r:id="docRId29">
+      <w:hyperlink xmlns:r="http://schemas.openxmlformats.org/officeDocument/2006/relationships" r:id="docRId25">
         <w:r>
           <w:rPr>
             <w:rFonts w:ascii="Garamond" w:hAnsi="Garamond" w:cs="Garamond" w:eastAsia="Garamond"/>
@@ -2692,7 +2702,7 @@
           <w:shd w:fill="auto" w:val="clear"/>
         </w:rPr>
       </w:pPr>
-      <w:hyperlink xmlns:r="http://schemas.openxmlformats.org/officeDocument/2006/relationships" r:id="docRId30">
+      <w:hyperlink xmlns:r="http://schemas.openxmlformats.org/officeDocument/2006/relationships" r:id="docRId26">
         <w:r>
           <w:rPr>
             <w:rFonts w:ascii="Garamond" w:hAnsi="Garamond" w:cs="Garamond" w:eastAsia="Garamond"/>
@@ -2916,7 +2926,7 @@
           <w:shd w:fill="auto" w:val="clear"/>
         </w:rPr>
       </w:pPr>
-      <w:hyperlink xmlns:r="http://schemas.openxmlformats.org/officeDocument/2006/relationships" r:id="docRId31">
+      <w:hyperlink xmlns:r="http://schemas.openxmlformats.org/officeDocument/2006/relationships" r:id="docRId27">
         <w:r>
           <w:rPr>
             <w:rFonts w:ascii="Garamond" w:hAnsi="Garamond" w:cs="Garamond" w:eastAsia="Garamond"/>
@@ -2975,7 +2985,7 @@
           <w:shd w:fill="auto" w:val="clear"/>
         </w:rPr>
       </w:pPr>
-      <w:hyperlink xmlns:r="http://schemas.openxmlformats.org/officeDocument/2006/relationships" r:id="docRId32">
+      <w:hyperlink xmlns:r="http://schemas.openxmlformats.org/officeDocument/2006/relationships" r:id="docRId28">
         <w:r>
           <w:rPr>
             <w:rFonts w:ascii="Garamond" w:hAnsi="Garamond" w:cs="Garamond" w:eastAsia="Garamond"/>
@@ -3019,7 +3029,7 @@
           <w:shd w:fill="auto" w:val="clear"/>
         </w:rPr>
       </w:pPr>
-      <w:hyperlink xmlns:r="http://schemas.openxmlformats.org/officeDocument/2006/relationships" r:id="docRId33">
+      <w:hyperlink xmlns:r="http://schemas.openxmlformats.org/officeDocument/2006/relationships" r:id="docRId29">
         <w:r>
           <w:rPr>
             <w:rFonts w:ascii="Garamond" w:hAnsi="Garamond" w:cs="Garamond" w:eastAsia="Garamond"/>
@@ -3166,16 +3176,16 @@
   <w:num w:numId="7">
     <w:abstractNumId w:val="24"/>
   </w:num>
-  <w:num w:numId="13">
+  <w:num w:numId="12">
     <w:abstractNumId w:val="18"/>
   </w:num>
-  <w:num w:numId="19">
+  <w:num w:numId="17">
     <w:abstractNumId w:val="12"/>
   </w:num>
-  <w:num w:numId="22">
+  <w:num w:numId="21">
     <w:abstractNumId w:val="6"/>
   </w:num>
-  <w:num w:numId="26">
+  <w:num w:numId="25">
     <w:abstractNumId w:val="0"/>
   </w:num>
 </w:numbering>

</xml_diff>